<commit_message>
A night's worth of edits to the TAR text
</commit_message>
<xml_diff>
--- a/TAR/InterPartyTARCHedit3.docx
+++ b/TAR/InterPartyTARCHedit3.docx
@@ -6,33 +6,53 @@
       <w:pPr>
         <w:pStyle w:val="Normal"/>
         <w:jc w:val="center"/>
+        <w:rPr/>
+      </w:pPr>
+      <w:r>
+        <w:rPr>
+          <w:b/>
+          <w:bCs/>
+        </w:rPr>
+        <w:t>Inter-Party Avalanche In</w:t>
+      </w:r>
+      <w:ins w:id="0" w:author="Unknown Author" w:date="2019-10-24T09:48:23Z">
+        <w:r>
+          <w:rPr>
+            <w:b/>
+            <w:bCs/>
+          </w:rPr>
+          <w:t>volvements</w:t>
+        </w:r>
+      </w:ins>
+      <w:del w:id="1" w:author="Unknown Author" w:date="2019-10-24T09:48:22Z">
+        <w:r>
+          <w:rPr>
+            <w:b/>
+            <w:bCs/>
+          </w:rPr>
+          <w:delText>cident</w:delText>
+        </w:r>
+      </w:del>
+      <w:r>
+        <w:rPr>
+          <w:b/>
+          <w:bCs/>
+        </w:rPr>
+        <w:t>s: a model and a conversation</w:t>
+      </w:r>
+    </w:p>
+    <w:p>
+      <w:pPr>
+        <w:pStyle w:val="Normal"/>
+        <w:jc w:val="center"/>
         <w:rPr>
           <w:b/>
           <w:b/>
           <w:bCs/>
-          <w:ins w:id="0" w:author="Microsoft Office User" w:date="2019-10-17T08:52:00Z"/>
-        </w:rPr>
-      </w:pPr>
-      <w:r>
-        <w:rPr>
-          <w:b/>
-          <w:bCs/>
-        </w:rPr>
-        <w:t>Inter-Party Avalanche Incidents: a model and a conversation</w:t>
-      </w:r>
-    </w:p>
-    <w:p>
-      <w:pPr>
-        <w:pStyle w:val="Normal"/>
-        <w:jc w:val="center"/>
-        <w:rPr>
-          <w:b/>
-          <w:b/>
-          <w:bCs/>
-          <w:ins w:id="2" w:author="Microsoft Office User" w:date="2019-10-17T08:52:00Z"/>
-        </w:rPr>
-      </w:pPr>
-      <w:ins w:id="1" w:author="Microsoft Office User" w:date="2019-10-17T08:52:00Z">
+          <w:ins w:id="4" w:author="Microsoft Office User" w:date="2019-10-17T08:52:00Z"/>
+        </w:rPr>
+      </w:pPr>
+      <w:ins w:id="3" w:author="Microsoft Office User" w:date="2019-10-17T08:52:00Z">
         <w:r>
           <w:rPr>
             <w:b/>
@@ -49,7 +69,7 @@
           <w:bCs/>
         </w:rPr>
       </w:pPr>
-      <w:ins w:id="3" w:author="Microsoft Office User" w:date="2019-10-17T08:52:00Z">
+      <w:ins w:id="5" w:author="Microsoft Office User" w:date="2019-10-17T08:52:00Z">
         <w:r>
           <w:rPr>
             <w:bCs/>
@@ -57,7 +77,7 @@
           <w:t xml:space="preserve">By Charlie </w:t>
         </w:r>
       </w:ins>
-      <w:ins w:id="4" w:author="Microsoft Office User" w:date="2019-10-17T08:52:00Z">
+      <w:ins w:id="6" w:author="Microsoft Office User" w:date="2019-10-17T08:52:00Z">
         <w:commentRangeStart w:id="0"/>
         <w:r>
           <w:rPr>
@@ -92,45 +112,130 @@
       </w:pPr>
       <w:r>
         <w:rPr/>
-        <w:t>Inter-party avalanche incidents: Do they happen? What can we learn about them?</w:t>
-      </w:r>
-    </w:p>
-    <w:p>
-      <w:pPr>
-        <w:pStyle w:val="Normal"/>
-        <w:rPr/>
-      </w:pPr>
-      <w:r>
-        <w:rPr/>
-      </w:r>
-    </w:p>
-    <w:p>
-      <w:pPr>
-        <w:pStyle w:val="Normal"/>
-        <w:rPr/>
-      </w:pPr>
-      <w:r>
-        <w:rPr/>
-        <w:t>First: Yes. Inter-party incidents happen. Since 2001, at least seven people have died in North American avalanches triggered by another party.</w:t>
-      </w:r>
-    </w:p>
-    <w:p>
-      <w:pPr>
-        <w:pStyle w:val="Normal"/>
-        <w:rPr/>
-      </w:pPr>
-      <w:r>
-        <w:rPr/>
-      </w:r>
-    </w:p>
-    <w:p>
-      <w:pPr>
-        <w:pStyle w:val="Normal"/>
-        <w:rPr/>
-      </w:pPr>
-      <w:r>
-        <w:rPr/>
-        <w:t xml:space="preserve">Second: A simple model for inter-party incidents suggests that the rate of inter-party incidents may grow like the density of parties </w:t>
+        <w:t xml:space="preserve">Inter-party avalanche </w:t>
+      </w:r>
+      <w:del w:id="7" w:author="Unknown Author" w:date="2019-10-24T09:48:35Z">
+        <w:r>
+          <w:rPr/>
+          <w:delText>incidents</w:delText>
+        </w:r>
+      </w:del>
+      <w:ins w:id="8" w:author="Unknown Author" w:date="2019-10-24T09:48:35Z">
+        <w:r>
+          <w:rPr>
+            <w:rFonts w:eastAsia="Noto Serif CJK SC" w:cs="FreeSans"/>
+            <w:color w:val="auto"/>
+            <w:kern w:val="2"/>
+            <w:sz w:val="24"/>
+            <w:szCs w:val="24"/>
+            <w:lang w:val="en-US" w:eastAsia="zh-CN" w:bidi="hi-IN"/>
+          </w:rPr>
+          <w:t>involvements</w:t>
+        </w:r>
+      </w:ins>
+      <w:r>
+        <w:rPr/>
+        <w:t>: Do they happen? What can we learn about them?</w:t>
+      </w:r>
+    </w:p>
+    <w:p>
+      <w:pPr>
+        <w:pStyle w:val="Normal"/>
+        <w:rPr/>
+      </w:pPr>
+      <w:r>
+        <w:rPr/>
+      </w:r>
+    </w:p>
+    <w:p>
+      <w:pPr>
+        <w:pStyle w:val="Normal"/>
+        <w:rPr/>
+      </w:pPr>
+      <w:r>
+        <w:rPr/>
+        <w:t xml:space="preserve">First: Yes. Inter-party </w:t>
+      </w:r>
+      <w:ins w:id="9" w:author="Unknown Author" w:date="2019-10-24T09:48:52Z">
+        <w:r>
+          <w:rPr/>
+          <w:t>involvements</w:t>
+        </w:r>
+      </w:ins>
+      <w:del w:id="10" w:author="Unknown Author" w:date="2019-10-24T09:48:49Z">
+        <w:r>
+          <w:rPr/>
+          <w:delText>incidents</w:delText>
+        </w:r>
+      </w:del>
+      <w:r>
+        <w:rPr/>
+        <w:t xml:space="preserve"> happen. Since 2001, at least seven people have died in North American avalanches triggered by another party.</w:t>
+      </w:r>
+    </w:p>
+    <w:p>
+      <w:pPr>
+        <w:pStyle w:val="Normal"/>
+        <w:rPr/>
+      </w:pPr>
+      <w:r>
+        <w:rPr/>
+      </w:r>
+    </w:p>
+    <w:p>
+      <w:pPr>
+        <w:pStyle w:val="Normal"/>
+        <w:rPr/>
+      </w:pPr>
+      <w:r>
+        <w:rPr/>
+        <w:t xml:space="preserve">Second: A simple model for inter-party </w:t>
+      </w:r>
+      <w:del w:id="11" w:author="Unknown Author" w:date="2019-10-24T09:49:02Z">
+        <w:r>
+          <w:rPr/>
+          <w:delText>incidents</w:delText>
+        </w:r>
+      </w:del>
+      <w:ins w:id="12" w:author="Unknown Author" w:date="2019-10-24T09:49:02Z">
+        <w:r>
+          <w:rPr>
+            <w:rFonts w:eastAsia="Noto Serif CJK SC" w:cs="FreeSans"/>
+            <w:color w:val="auto"/>
+            <w:kern w:val="2"/>
+            <w:sz w:val="24"/>
+            <w:szCs w:val="24"/>
+            <w:lang w:val="en-US" w:eastAsia="zh-CN" w:bidi="hi-IN"/>
+          </w:rPr>
+          <w:t>involvements</w:t>
+        </w:r>
+      </w:ins>
+      <w:r>
+        <w:rPr/>
+        <w:t xml:space="preserve"> suggests that the rate of inter-party </w:t>
+      </w:r>
+      <w:del w:id="13" w:author="Unknown Author" w:date="2019-10-24T09:49:08Z">
+        <w:r>
+          <w:rPr/>
+          <w:delText>incidents</w:delText>
+        </w:r>
+      </w:del>
+      <w:ins w:id="14" w:author="Unknown Author" w:date="2019-10-24T09:49:08Z">
+        <w:r>
+          <w:rPr>
+            <w:rFonts w:eastAsia="Noto Serif CJK SC" w:cs="FreeSans"/>
+            <w:color w:val="auto"/>
+            <w:kern w:val="2"/>
+            <w:sz w:val="24"/>
+            <w:szCs w:val="24"/>
+            <w:lang w:val="en-US" w:eastAsia="zh-CN" w:bidi="hi-IN"/>
+          </w:rPr>
+          <w:t>involvements</w:t>
+        </w:r>
+      </w:ins>
+      <w:r>
+        <w:rPr/>
+        <w:t xml:space="preserve"> may grow like the density of parties </w:t>
       </w:r>
       <w:r>
         <w:rPr>
@@ -140,9 +245,32 @@
       </w:r>
       <w:r>
         <w:rPr/>
-        <w:t xml:space="preserve"> and that the inter-party incident rate is proportional to avalanche size. As a rule-of-thumb, inter-party incidents have happened when there was more than one party per twenty avalanche-areas.</w:t>
-      </w:r>
-      <w:ins w:id="5" w:author="Microsoft Office User" w:date="2019-10-17T08:55:00Z">
+        <w:t xml:space="preserve"> and that the inter-party </w:t>
+      </w:r>
+      <w:del w:id="15" w:author="Unknown Author" w:date="2019-10-24T09:49:13Z">
+        <w:r>
+          <w:rPr/>
+          <w:delText>incident</w:delText>
+        </w:r>
+      </w:del>
+      <w:ins w:id="16" w:author="Unknown Author" w:date="2019-10-24T09:49:13Z">
+        <w:r>
+          <w:rPr>
+            <w:rFonts w:eastAsia="Noto Serif CJK SC" w:cs="FreeSans"/>
+            <w:color w:val="auto"/>
+            <w:kern w:val="2"/>
+            <w:sz w:val="24"/>
+            <w:szCs w:val="24"/>
+            <w:lang w:val="en-US" w:eastAsia="zh-CN" w:bidi="hi-IN"/>
+          </w:rPr>
+          <w:t>involvement</w:t>
+        </w:r>
+      </w:ins>
+      <w:r>
+        <w:rPr/>
+        <w:t xml:space="preserve"> rate is proportional to avalanche size. As a rule-of-thumb, inter-party incidents have happened when there was more than one party per twenty avalanche-areas.</w:t>
+      </w:r>
+      <w:ins w:id="17" w:author="Microsoft Office User" w:date="2019-10-17T08:55:00Z">
         <w:r>
           <w:rPr/>
           <w:t xml:space="preserve"> See definitions below.</w:t>
@@ -168,25 +296,25 @@
         <w:tab/>
         <w:t>A possibl</w:t>
       </w:r>
-      <w:ins w:id="6" w:author="Microsoft Office User" w:date="2019-10-17T08:53:00Z">
+      <w:ins w:id="18" w:author="Microsoft Office User" w:date="2019-10-17T08:53:00Z">
         <w:r>
           <w:rPr/>
           <w:t>e</w:t>
         </w:r>
       </w:ins>
-      <w:del w:id="7" w:author="Microsoft Office User" w:date="2019-10-17T08:53:00Z">
+      <w:del w:id="19" w:author="Microsoft Office User" w:date="2019-10-17T08:53:00Z">
         <w:r>
           <w:rPr/>
           <w:delText>y</w:delText>
         </w:r>
       </w:del>
-      <w:ins w:id="8" w:author="Microsoft Office User" w:date="2019-10-17T08:53:00Z">
+      <w:ins w:id="20" w:author="Microsoft Office User" w:date="2019-10-17T08:53:00Z">
         <w:r>
           <w:rPr/>
           <w:t xml:space="preserve"> </w:t>
         </w:r>
       </w:ins>
-      <w:del w:id="9" w:author="Microsoft Office User" w:date="2019-10-17T08:53:00Z">
+      <w:del w:id="21" w:author="Microsoft Office User" w:date="2019-10-17T08:53:00Z">
         <w:r>
           <w:rPr/>
           <w:delText>-</w:delText>
@@ -201,7 +329,38 @@
           <w:i/>
           <w:iCs/>
         </w:rPr>
-        <w:t>Inter-Party Avalanche Incidents May Increase Quadratically With Party Density</w:t>
+        <w:t xml:space="preserve">Inter-Party Avalanche </w:t>
+      </w:r>
+      <w:del w:id="22" w:author="Unknown Author" w:date="2019-10-24T09:49:44Z">
+        <w:r>
+          <w:rPr>
+            <w:i/>
+            <w:iCs/>
+          </w:rPr>
+          <w:delText>Incidents</w:delText>
+        </w:r>
+      </w:del>
+      <w:ins w:id="23" w:author="Unknown Author" w:date="2019-10-24T09:49:44Z">
+        <w:r>
+          <w:rPr>
+            <w:rFonts w:eastAsia="Noto Serif CJK SC" w:cs="FreeSans"/>
+            <w:i/>
+            <w:iCs/>
+            <w:color w:val="auto"/>
+            <w:kern w:val="2"/>
+            <w:sz w:val="24"/>
+            <w:szCs w:val="24"/>
+            <w:lang w:val="en-US" w:eastAsia="zh-CN" w:bidi="hi-IN"/>
+          </w:rPr>
+          <w:t>Involvements</w:t>
+        </w:r>
+      </w:ins>
+      <w:r>
+        <w:rPr>
+          <w:i/>
+          <w:iCs/>
+        </w:rPr>
+        <w:t xml:space="preserve"> May Increase Quadratically With Party Density</w:t>
       </w:r>
       <w:r>
         <w:rPr/>
@@ -594,7 +753,30 @@
       <w:r>
         <w:rPr/>
         <w:tab/>
-        <w:t xml:space="preserve">An inter-party incident requires two events: First, a single party must trigger an avalanche and second, at least one other party must be unlucky enough to be within the avalanche, with area </w:t>
+        <w:t xml:space="preserve">An inter-party </w:t>
+      </w:r>
+      <w:del w:id="24" w:author="Unknown Author" w:date="2019-10-24T09:49:56Z">
+        <w:r>
+          <w:rPr/>
+          <w:delText>incident</w:delText>
+        </w:r>
+      </w:del>
+      <w:ins w:id="25" w:author="Unknown Author" w:date="2019-10-24T09:49:56Z">
+        <w:r>
+          <w:rPr>
+            <w:rFonts w:eastAsia="Noto Serif CJK SC" w:cs="FreeSans"/>
+            <w:color w:val="auto"/>
+            <w:kern w:val="2"/>
+            <w:sz w:val="24"/>
+            <w:szCs w:val="24"/>
+            <w:lang w:val="en-US" w:eastAsia="zh-CN" w:bidi="hi-IN"/>
+          </w:rPr>
+          <w:t>involvement</w:t>
+        </w:r>
+      </w:ins>
+      <w:r>
+        <w:rPr/>
+        <w:t xml:space="preserve"> requires two events: First, a single party must trigger an avalanche and second, at least one other party must be unlucky enough to be within the avalanche, with area </w:t>
       </w:r>
       <w:r>
         <w:rPr>
@@ -1079,7 +1261,30 @@
       <w:r>
         <w:rPr/>
         <w:tab/>
-        <w:t xml:space="preserve">This is a key result. The model suggests that the rate of inter-party incidents grows like the </w:t>
+        <w:t xml:space="preserve">This is a key result. The model suggests that the rate of inter-party </w:t>
+      </w:r>
+      <w:del w:id="26" w:author="Unknown Author" w:date="2019-10-24T09:50:03Z">
+        <w:r>
+          <w:rPr/>
+          <w:delText>incidents</w:delText>
+        </w:r>
+      </w:del>
+      <w:ins w:id="27" w:author="Unknown Author" w:date="2019-10-24T09:50:03Z">
+        <w:r>
+          <w:rPr>
+            <w:rFonts w:eastAsia="Noto Serif CJK SC" w:cs="FreeSans"/>
+            <w:color w:val="auto"/>
+            <w:kern w:val="2"/>
+            <w:sz w:val="24"/>
+            <w:szCs w:val="24"/>
+            <w:lang w:val="en-US" w:eastAsia="zh-CN" w:bidi="hi-IN"/>
+          </w:rPr>
+          <w:t>involvements</w:t>
+        </w:r>
+      </w:ins>
+      <w:r>
+        <w:rPr/>
+        <w:t xml:space="preserve"> grows like the </w:t>
       </w:r>
       <w:r>
         <w:rPr>
@@ -1100,7 +1305,53 @@
       </w:r>
       <w:r>
         <w:rPr/>
-        <w:t xml:space="preserve"> times as many inter-party incidents. Furthermore, the inter-party avalanche incident rate should grow when the day’s avalanches are larger. These conclusions are not earth-shattering, but they help to make discussion of inter-party incidents more precise.</w:t>
+        <w:t xml:space="preserve"> times as many inter-party </w:t>
+      </w:r>
+      <w:del w:id="28" w:author="Unknown Author" w:date="2019-10-24T09:50:09Z">
+        <w:r>
+          <w:rPr/>
+          <w:delText>incidents</w:delText>
+        </w:r>
+      </w:del>
+      <w:ins w:id="29" w:author="Unknown Author" w:date="2019-10-24T09:50:09Z">
+        <w:r>
+          <w:rPr>
+            <w:rFonts w:eastAsia="Noto Serif CJK SC" w:cs="FreeSans"/>
+            <w:color w:val="auto"/>
+            <w:kern w:val="2"/>
+            <w:sz w:val="24"/>
+            <w:szCs w:val="24"/>
+            <w:lang w:val="en-US" w:eastAsia="zh-CN" w:bidi="hi-IN"/>
+          </w:rPr>
+          <w:t>involvements</w:t>
+        </w:r>
+      </w:ins>
+      <w:r>
+        <w:rPr/>
+        <w:t xml:space="preserve">. Furthermore, the inter-party avalanche </w:t>
+      </w:r>
+      <w:del w:id="30" w:author="Unknown Author" w:date="2019-10-24T09:50:13Z">
+        <w:r>
+          <w:rPr/>
+          <w:delText>incident</w:delText>
+        </w:r>
+      </w:del>
+      <w:ins w:id="31" w:author="Unknown Author" w:date="2019-10-24T09:50:13Z">
+        <w:r>
+          <w:rPr>
+            <w:rFonts w:eastAsia="Noto Serif CJK SC" w:cs="FreeSans"/>
+            <w:color w:val="auto"/>
+            <w:kern w:val="2"/>
+            <w:sz w:val="24"/>
+            <w:szCs w:val="24"/>
+            <w:lang w:val="en-US" w:eastAsia="zh-CN" w:bidi="hi-IN"/>
+          </w:rPr>
+          <w:t>involvement</w:t>
+        </w:r>
+      </w:ins>
+      <w:r>
+        <w:rPr/>
+        <w:t xml:space="preserve"> rate should grow when the day’s avalanches are larger. These conclusions are not earth-shattering, but they help to make discussion of inter-party incidents more precise.</w:t>
       </w:r>
     </w:p>
     <w:p>
@@ -1120,7 +1371,53 @@
       <w:r>
         <w:rPr/>
         <w:tab/>
-        <w:t>There is a second question we can ask, and it has an actionable answer: “For this model, at what party-density will inter-party incidents become a meaningful fraction of all incidents?”</w:t>
+        <w:t xml:space="preserve">There is a second question we can ask, and it has an actionable answer: “For this model, at what party-density will inter-party </w:t>
+      </w:r>
+      <w:del w:id="32" w:author="Unknown Author" w:date="2019-10-24T09:50:20Z">
+        <w:r>
+          <w:rPr/>
+          <w:delText>incidents</w:delText>
+        </w:r>
+      </w:del>
+      <w:ins w:id="33" w:author="Unknown Author" w:date="2019-10-24T09:50:20Z">
+        <w:r>
+          <w:rPr>
+            <w:rFonts w:eastAsia="Noto Serif CJK SC" w:cs="FreeSans"/>
+            <w:color w:val="auto"/>
+            <w:kern w:val="2"/>
+            <w:sz w:val="24"/>
+            <w:szCs w:val="24"/>
+            <w:lang w:val="en-US" w:eastAsia="zh-CN" w:bidi="hi-IN"/>
+          </w:rPr>
+          <w:t>involvements</w:t>
+        </w:r>
+      </w:ins>
+      <w:r>
+        <w:rPr/>
+        <w:t xml:space="preserve"> become a meaningful fraction of all </w:t>
+      </w:r>
+      <w:del w:id="34" w:author="Unknown Author" w:date="2019-10-24T09:50:26Z">
+        <w:r>
+          <w:rPr/>
+          <w:delText>incidents</w:delText>
+        </w:r>
+      </w:del>
+      <w:ins w:id="35" w:author="Unknown Author" w:date="2019-10-24T09:50:26Z">
+        <w:r>
+          <w:rPr>
+            <w:rFonts w:eastAsia="Noto Serif CJK SC" w:cs="FreeSans"/>
+            <w:color w:val="auto"/>
+            <w:kern w:val="2"/>
+            <w:sz w:val="24"/>
+            <w:szCs w:val="24"/>
+            <w:lang w:val="en-US" w:eastAsia="zh-CN" w:bidi="hi-IN"/>
+          </w:rPr>
+          <w:t>involvements</w:t>
+        </w:r>
+      </w:ins>
+      <w:r>
+        <w:rPr/>
+        <w:t>?”</w:t>
       </w:r>
     </w:p>
     <w:p>
@@ -1141,7 +1438,30 @@
       <w:r>
         <w:rPr/>
         <w:tab/>
-        <w:t>First we need the overall incident rate:</w:t>
+        <w:t xml:space="preserve">First we need the overall </w:t>
+      </w:r>
+      <w:del w:id="36" w:author="Unknown Author" w:date="2019-10-24T09:50:31Z">
+        <w:r>
+          <w:rPr/>
+          <w:delText>incident</w:delText>
+        </w:r>
+      </w:del>
+      <w:ins w:id="37" w:author="Unknown Author" w:date="2019-10-24T09:50:31Z">
+        <w:r>
+          <w:rPr>
+            <w:rFonts w:eastAsia="Noto Serif CJK SC" w:cs="FreeSans"/>
+            <w:color w:val="auto"/>
+            <w:kern w:val="2"/>
+            <w:sz w:val="24"/>
+            <w:szCs w:val="24"/>
+            <w:lang w:val="en-US" w:eastAsia="zh-CN" w:bidi="hi-IN"/>
+          </w:rPr>
+          <w:t>involvement</w:t>
+        </w:r>
+      </w:ins>
+      <w:r>
+        <w:rPr/>
+        <w:t xml:space="preserve"> rate:</w:t>
       </w:r>
     </w:p>
     <w:p>
@@ -1260,13 +1580,13 @@
         <w:rPr/>
         <w:t>Simple</w:t>
       </w:r>
-      <w:ins w:id="10" w:author="Microsoft Office User" w:date="2019-10-17T08:54:00Z">
+      <w:ins w:id="38" w:author="Microsoft Office User" w:date="2019-10-17T08:54:00Z">
         <w:r>
           <w:rPr/>
           <w:t xml:space="preserve"> </w:t>
         </w:r>
       </w:ins>
-      <w:del w:id="11" w:author="Microsoft Office User" w:date="2019-10-17T08:54:00Z">
+      <w:del w:id="39" w:author="Microsoft Office User" w:date="2019-10-17T08:54:00Z">
         <w:r>
           <w:rPr/>
           <w:delText>-</w:delText>
@@ -1630,7 +1950,30 @@
       </w:pPr>
       <w:r>
         <w:rPr/>
-        <w:t xml:space="preserve">Figure 1: Illustrative plot showing quadratic growth in inter-party incidents surpassing linear growth in single-party incidents when </w:t>
+        <w:t xml:space="preserve">Figure 1: Illustrative plot showing quadratic growth in inter-party </w:t>
+      </w:r>
+      <w:del w:id="40" w:author="Unknown Author" w:date="2019-10-24T09:50:54Z">
+        <w:r>
+          <w:rPr/>
+          <w:delText>incidents</w:delText>
+        </w:r>
+      </w:del>
+      <w:ins w:id="41" w:author="Unknown Author" w:date="2019-10-24T09:50:54Z">
+        <w:r>
+          <w:rPr>
+            <w:rFonts w:eastAsia="Noto Serif CJK SC" w:cs="FreeSans"/>
+            <w:color w:val="auto"/>
+            <w:kern w:val="2"/>
+            <w:sz w:val="24"/>
+            <w:szCs w:val="24"/>
+            <w:lang w:val="en-US" w:eastAsia="zh-CN" w:bidi="hi-IN"/>
+          </w:rPr>
+          <w:t>involvements</w:t>
+        </w:r>
+      </w:ins>
+      <w:r>
+        <w:rPr/>
+        <w:t xml:space="preserve"> surpassing linear growth in single-party incidents when </w:t>
       </w:r>
       <w:r>
         <w:rPr/>
@@ -1777,7 +2120,30 @@
       </w:pPr>
       <w:r>
         <w:rPr/>
-        <w:t xml:space="preserve">Figure 2:  Upper panel: Approximate fraction of inter-party avalanche incidents as a function of party-density, measured in units of avalanche-area. Lower panel: Approximate values of </w:t>
+        <w:t xml:space="preserve">Figure 2:  Upper panel: Approximate fraction of inter-party avalanche </w:t>
+      </w:r>
+      <w:del w:id="42" w:author="Unknown Author" w:date="2019-10-24T09:51:03Z">
+        <w:r>
+          <w:rPr/>
+          <w:delText>incidents</w:delText>
+        </w:r>
+      </w:del>
+      <w:ins w:id="43" w:author="Unknown Author" w:date="2019-10-24T09:51:03Z">
+        <w:r>
+          <w:rPr>
+            <w:rFonts w:eastAsia="Noto Serif CJK SC" w:cs="FreeSans"/>
+            <w:color w:val="auto"/>
+            <w:kern w:val="2"/>
+            <w:sz w:val="24"/>
+            <w:szCs w:val="24"/>
+            <w:lang w:val="en-US" w:eastAsia="zh-CN" w:bidi="hi-IN"/>
+          </w:rPr>
+          <w:t>involvements</w:t>
+        </w:r>
+      </w:ins>
+      <w:r>
+        <w:rPr/>
+        <w:t xml:space="preserve"> as a function of party-density, measured in units of avalanche-area. Lower panel: Approximate values of </w:t>
       </w:r>
       <w:r>
         <w:rPr/>
@@ -1830,7 +2196,17 @@
       </m:oMath>
       <w:r>
         <w:rPr/>
-        <w:t>as discerned from inter-party avalanche incidents and near-misses.</w:t>
+        <w:t xml:space="preserve">as discerned from </w:t>
+      </w:r>
+      <w:ins w:id="44" w:author="Unknown Author" w:date="2019-10-24T09:51:18Z">
+        <w:r>
+          <w:rPr/>
+          <w:t xml:space="preserve">the historical record of </w:t>
+        </w:r>
+      </w:ins>
+      <w:r>
+        <w:rPr/>
+        <w:t>inter-party avalanche incidents and near-misses.</w:t>
       </w:r>
     </w:p>
     <w:p>
@@ -1912,7 +2288,7 @@
         </w:rPr>
         <w:t>Until we can control the weather, avalanche size is largely out of our control</w:t>
       </w:r>
-      <w:ins w:id="13" w:author="Microsoft Office User" w:date="2019-10-17T08:58:00Z">
+      <w:ins w:id="46" w:author="Microsoft Office User" w:date="2019-10-17T08:58:00Z">
         <w:r>
           <w:rPr>
             <w:b/>
@@ -1920,7 +2296,7 @@
           <w:t xml:space="preserve">, but </w:t>
         </w:r>
       </w:ins>
-      <w:del w:id="14" w:author="Microsoft Office User" w:date="2019-10-17T08:58:00Z">
+      <w:del w:id="47" w:author="Microsoft Office User" w:date="2019-10-17T08:58:00Z">
         <w:r>
           <w:rPr>
             <w:b/>
@@ -1997,7 +2373,23 @@
       </w:pPr>
       <w:r>
         <w:rPr/>
-        <w:t xml:space="preserve">The paper examines in greater detail, with extensive references, thirteen events involving inter-party incidents and near-misses in North America. The fatal incidents are enumerated in the sidebar and those events amenable to quantitative study are shown in the Table. </w:t>
+        <w:t>The paper examines in greater detail, with extensive references, thirteen</w:t>
+      </w:r>
+      <w:ins w:id="51" w:author="Unknown Author" w:date="2019-10-24T09:51:56Z">
+        <w:r>
+          <w:rPr/>
+          <w:t xml:space="preserve"> </w:t>
+        </w:r>
+      </w:ins>
+      <w:del w:id="52" w:author="Unknown Author" w:date="2019-10-24T09:51:55Z">
+        <w:r>
+          <w:rPr/>
+          <w:delText xml:space="preserve"> events involving</w:delText>
+        </w:r>
+      </w:del>
+      <w:r>
+        <w:rPr/>
+        <w:t xml:space="preserve"> inter-party incidents and near-misses in North America. The fatal incidents are enumerated in the sidebar and those events amenable to quantitative study are shown in the Table. </w:t>
       </w:r>
     </w:p>
     <w:p>
@@ -2127,16 +2519,10 @@
         <w:rPr/>
         <w:t>Lizard Range</w:t>
       </w:r>
-      <w:ins w:id="18" w:author="Unknown Author" w:date="2019-10-22T09:00:18Z">
-        <w:r>
-          <w:rPr/>
-          <w:t xml:space="preserve">, </w:t>
-        </w:r>
-      </w:ins>
-      <w:ins w:id="19" w:author="Unknown Author" w:date="2019-10-22T09:00:18Z">
-        <w:r>
-          <w:rPr/>
-          <w:t>Fernie, BC</w:t>
+      <w:ins w:id="53" w:author="Unknown Author" w:date="2019-10-22T09:00:18Z">
+        <w:r>
+          <w:rPr/>
+          <w:t>, Fernie, BC</w:t>
         </w:r>
       </w:ins>
       <w:r>
@@ -2153,19 +2539,13 @@
         <w:rPr/>
         <w:t xml:space="preserve">Empress Lake </w:t>
       </w:r>
-      <w:ins w:id="20" w:author="Unknown Author" w:date="2019-10-22T09:00:00Z">
-        <w:r>
-          <w:rPr/>
-          <w:t xml:space="preserve">, </w:t>
-        </w:r>
-      </w:ins>
-      <w:ins w:id="21" w:author="Unknown Author" w:date="2019-10-22T09:00:00Z">
-        <w:r>
-          <w:rPr/>
-          <w:t>Monashees, BC</w:t>
-        </w:r>
-      </w:ins>
-      <w:del w:id="22" w:author="Unknown Author" w:date="2019-10-22T09:00:00Z">
+      <w:ins w:id="54" w:author="Unknown Author" w:date="2019-10-22T09:00:00Z">
+        <w:r>
+          <w:rPr/>
+          <w:t>, Monashees, BC</w:t>
+        </w:r>
+      </w:ins>
+      <w:del w:id="55" w:author="Unknown Author" w:date="2019-10-22T09:00:00Z">
         <w:r>
           <w:rPr/>
           <w:delText>(</w:delText>
@@ -2175,13 +2555,13 @@
         <w:rPr/>
         <w:t>200</w:t>
       </w:r>
-      <w:ins w:id="23" w:author="Unknown Author" w:date="2019-10-22T08:59:34Z">
+      <w:ins w:id="56" w:author="Unknown Author" w:date="2019-10-22T08:59:34Z">
         <w:r>
           <w:rPr/>
           <w:t>4</w:t>
         </w:r>
       </w:ins>
-      <w:del w:id="24" w:author="Unknown Author" w:date="2019-10-22T08:59:28Z">
+      <w:del w:id="57" w:author="Unknown Author" w:date="2019-10-22T08:59:28Z">
         <w:r>
           <w:rPr/>
           <w:delText>3</w:delText>
@@ -2201,19 +2581,13 @@
         <w:rPr/>
         <w:t>Boulder/Turbo Mountain</w:t>
       </w:r>
-      <w:ins w:id="25" w:author="Unknown Author" w:date="2019-10-22T08:58:57Z">
-        <w:r>
-          <w:rPr/>
-          <w:t xml:space="preserve">, </w:t>
-        </w:r>
-      </w:ins>
-      <w:ins w:id="26" w:author="Unknown Author" w:date="2019-10-22T08:58:57Z">
-        <w:r>
-          <w:rPr/>
-          <w:t>Revelstoke</w:t>
-        </w:r>
-      </w:ins>
-      <w:ins w:id="27" w:author="Unknown Author" w:date="2019-10-22T08:59:00Z">
+      <w:ins w:id="58" w:author="Unknown Author" w:date="2019-10-22T08:58:57Z">
+        <w:r>
+          <w:rPr/>
+          <w:t>, Revelstoke</w:t>
+        </w:r>
+      </w:ins>
+      <w:ins w:id="59" w:author="Unknown Author" w:date="2019-10-22T08:59:00Z">
         <w:r>
           <w:rPr/>
           <w:t>, BC</w:t>
@@ -2233,39 +2607,27 @@
         <w:rPr/>
         <w:t>Eagle Pass</w:t>
       </w:r>
-      <w:ins w:id="28" w:author="Unknown Author" w:date="2019-10-22T08:58:50Z">
-        <w:r>
-          <w:rPr/>
-          <w:t xml:space="preserve">, </w:t>
-        </w:r>
-      </w:ins>
-      <w:ins w:id="29" w:author="Unknown Author" w:date="2019-10-22T08:58:50Z">
-        <w:r>
-          <w:rPr/>
-          <w:t>Revelstoke, BC</w:t>
+      <w:ins w:id="60" w:author="Unknown Author" w:date="2019-10-22T08:58:50Z">
+        <w:r>
+          <w:rPr/>
+          <w:t>, Revelstoke, BC</w:t>
         </w:r>
       </w:ins>
       <w:r>
         <w:rPr/>
         <w:t xml:space="preserve"> (2010</w:t>
       </w:r>
-      <w:ins w:id="30" w:author="Unknown Author" w:date="2019-10-19T20:54:32Z">
-        <w:r>
-          <w:rPr/>
-          <w:t xml:space="preserve"> – </w:t>
-        </w:r>
-      </w:ins>
-      <w:ins w:id="31" w:author="Unknown Author" w:date="2019-10-19T20:54:32Z">
-        <w:r>
-          <w:rPr/>
-          <w:t>possible</w:t>
+      <w:ins w:id="61" w:author="Unknown Author" w:date="2019-10-19T20:54:32Z">
+        <w:r>
+          <w:rPr/>
+          <w:t xml:space="preserve"> – possible</w:t>
         </w:r>
       </w:ins>
       <w:r>
         <w:rPr/>
         <w:t xml:space="preserve">):  A party of snowmobilers </w:t>
       </w:r>
-      <w:ins w:id="32" w:author="Unknown Author" w:date="2019-10-19T20:49:37Z">
+      <w:ins w:id="62" w:author="Unknown Author" w:date="2019-10-19T20:49:37Z">
         <w:r>
           <w:rPr/>
           <w:t xml:space="preserve">may have </w:t>
@@ -2275,13 +2637,13 @@
         <w:rPr/>
         <w:t>triggered a D</w:t>
       </w:r>
-      <w:ins w:id="33" w:author="Unknown Author" w:date="2019-10-19T20:49:24Z">
+      <w:ins w:id="63" w:author="Unknown Author" w:date="2019-10-19T20:49:24Z">
         <w:r>
           <w:rPr/>
           <w:t>3.5</w:t>
         </w:r>
       </w:ins>
-      <w:del w:id="34" w:author="Unknown Author" w:date="2019-10-19T20:49:24Z">
+      <w:del w:id="64" w:author="Unknown Author" w:date="2019-10-19T20:49:24Z">
         <w:r>
           <w:rPr/>
           <w:delText>4</w:delText>
@@ -2291,13 +2653,13 @@
         <w:rPr/>
         <w:t xml:space="preserve"> slide above </w:t>
       </w:r>
-      <w:ins w:id="35" w:author="Unknown Author" w:date="2019-10-19T20:50:08Z">
+      <w:ins w:id="65" w:author="Unknown Author" w:date="2019-10-19T20:50:08Z">
         <w:r>
           <w:rPr/>
           <w:t>two parties comprising nineteen people</w:t>
         </w:r>
       </w:ins>
-      <w:del w:id="36" w:author="Unknown Author" w:date="2019-10-19T20:50:21Z">
+      <w:del w:id="66" w:author="Unknown Author" w:date="2019-10-19T20:50:21Z">
         <w:r>
           <w:rPr/>
           <w:delText>a party of ten</w:delText>
@@ -2317,16 +2679,10 @@
         <w:rPr/>
         <w:t>Kendall Peak</w:t>
       </w:r>
-      <w:ins w:id="37" w:author="Unknown Author" w:date="2019-10-22T08:58:01Z">
-        <w:r>
-          <w:rPr/>
-          <w:t xml:space="preserve">, </w:t>
-        </w:r>
-      </w:ins>
-      <w:ins w:id="38" w:author="Unknown Author" w:date="2019-10-22T08:58:01Z">
-        <w:r>
-          <w:rPr/>
-          <w:t>Snoqualmie Pass, WA</w:t>
+      <w:ins w:id="67" w:author="Unknown Author" w:date="2019-10-22T08:58:01Z">
+        <w:r>
+          <w:rPr/>
+          <w:t>, Snoqualmie Pass, WA</w:t>
         </w:r>
       </w:ins>
       <w:r>
@@ -2343,19 +2699,13 @@
         <w:rPr/>
         <w:t>Temptation Path</w:t>
       </w:r>
-      <w:ins w:id="39" w:author="Unknown Author" w:date="2019-10-22T08:57:18Z">
-        <w:r>
-          <w:rPr/>
-          <w:t xml:space="preserve">, </w:t>
-        </w:r>
-      </w:ins>
-      <w:ins w:id="40" w:author="Unknown Author" w:date="2019-10-22T08:57:18Z">
-        <w:r>
-          <w:rPr/>
-          <w:t>Bear Creek, CO</w:t>
-        </w:r>
-      </w:ins>
-      <w:del w:id="41" w:author="Unknown Author" w:date="2019-10-22T08:57:16Z">
+      <w:ins w:id="68" w:author="Unknown Author" w:date="2019-10-22T08:57:18Z">
+        <w:r>
+          <w:rPr/>
+          <w:t>, Bear Creek, CO</w:t>
+        </w:r>
+      </w:ins>
+      <w:del w:id="69" w:author="Unknown Author" w:date="2019-10-22T08:57:16Z">
         <w:r>
           <w:rPr/>
           <w:delText xml:space="preserve"> </w:delText>
@@ -2395,12 +2745,57 @@
           <w:b/>
           <w:b/>
           <w:bCs/>
-          <w:ins w:id="44" w:author="Unknown Author" w:date="2019-10-19T21:01:31Z"/>
-        </w:rPr>
-      </w:pPr>
-      <w:ins w:id="43" w:author="Unknown Author" w:date="2019-10-19T21:01:31Z">
-        <w:r>
-          <w:rPr/>
+          <w:ins w:id="71" w:author="Unknown Author" w:date="2019-10-19T21:01:31Z"/>
+        </w:rPr>
+      </w:pPr>
+      <w:ins w:id="70" w:author="Unknown Author" w:date="2019-10-19T21:01:31Z">
+        <w:r>
+          <w:rPr>
+            <w:b/>
+            <w:bCs/>
+          </w:rPr>
+        </w:r>
+      </w:ins>
+    </w:p>
+    <w:p>
+      <w:pPr>
+        <w:pStyle w:val="Normal"/>
+        <w:rPr/>
+      </w:pPr>
+      <w:ins w:id="72" w:author="Unknown Author" w:date="2019-10-19T21:02:14Z">
+        <w:r>
+          <w:rPr>
+            <w:b w:val="false"/>
+            <w:bCs w:val="false"/>
+          </w:rPr>
+          <w:t xml:space="preserve">If the number of people in the backcountry continues to grow, </w:t>
+        </w:r>
+      </w:ins>
+      <w:ins w:id="73" w:author="Unknown Author" w:date="2019-10-19T21:03:26Z">
+        <w:r>
+          <w:rPr>
+            <w:b w:val="false"/>
+            <w:bCs w:val="false"/>
+          </w:rPr>
+          <w:t xml:space="preserve">it will be useful to have strategies in hand to </w:t>
+        </w:r>
+      </w:ins>
+      <w:ins w:id="74" w:author="Unknown Author" w:date="2019-10-19T21:03:26Z">
+        <w:r>
+          <w:rPr>
+            <w:b w:val="false"/>
+            <w:bCs w:val="false"/>
+          </w:rPr>
+          <w:t>limit</w:t>
+        </w:r>
+      </w:ins>
+      <w:ins w:id="75" w:author="Unknown Author" w:date="2019-10-19T21:03:26Z">
+        <w:r>
+          <w:rPr>
+            <w:b w:val="false"/>
+            <w:bCs w:val="false"/>
+          </w:rPr>
+          <w:t xml:space="preserve"> inter-party incidents.</w:t>
         </w:r>
       </w:ins>
     </w:p>
@@ -2411,25 +2806,108 @@
           <w:b w:val="false"/>
           <w:b w:val="false"/>
           <w:bCs w:val="false"/>
-          <w:ins w:id="47" w:author="Unknown Author" w:date="2019-10-19T21:03:26Z"/>
-        </w:rPr>
-      </w:pPr>
-      <w:ins w:id="45" w:author="Unknown Author" w:date="2019-10-19T21:02:14Z">
+          <w:ins w:id="78" w:author="Unknown Author" w:date="2019-10-19T21:03:26Z"/>
+        </w:rPr>
+      </w:pPr>
+      <w:ins w:id="77" w:author="Unknown Author" w:date="2019-10-19T21:03:26Z">
+        <w:r>
+          <w:rPr/>
+        </w:r>
+      </w:ins>
+    </w:p>
+    <w:p>
+      <w:pPr>
+        <w:pStyle w:val="Normal"/>
+        <w:rPr/>
+      </w:pPr>
+      <w:ins w:id="79" w:author="Unknown Author" w:date="2019-10-19T21:03:26Z">
+        <w:r>
+          <w:rPr>
+            <w:b/>
+            <w:bCs/>
+          </w:rPr>
+          <w:t>Awareness:</w:t>
+        </w:r>
+      </w:ins>
+      <w:ins w:id="80" w:author="Unknown Author" w:date="2019-10-19T21:03:26Z">
         <w:r>
           <w:rPr>
             <w:b w:val="false"/>
             <w:bCs w:val="false"/>
           </w:rPr>
-          <w:t xml:space="preserve">If the number of people in the backcountry continues to grow, </w:t>
-        </w:r>
-      </w:ins>
-      <w:ins w:id="46" w:author="Unknown Author" w:date="2019-10-19T21:03:26Z">
+          <w:t xml:space="preserve"> </w:t>
+        </w:r>
+      </w:ins>
+      <w:ins w:id="81" w:author="Unknown Author" w:date="2019-10-19T21:03:26Z">
         <w:r>
           <w:rPr>
             <w:b w:val="false"/>
             <w:bCs w:val="false"/>
           </w:rPr>
-          <w:t>it will be useful to have strategies in hand to counter inter-party incidents.</w:t>
+          <w:t>Perhaps the mo</w:t>
+        </w:r>
+      </w:ins>
+      <w:ins w:id="82" w:author="Unknown Author" w:date="2019-10-19T21:04:00Z">
+        <w:r>
+          <w:rPr>
+            <w:b w:val="false"/>
+            <w:bCs w:val="false"/>
+          </w:rPr>
+          <w:t xml:space="preserve">st direct tactic is to raise awareness of the potential hazard. </w:t>
+        </w:r>
+      </w:ins>
+      <w:ins w:id="83" w:author="Unknown Author" w:date="2019-10-19T21:05:03Z">
+        <w:r>
+          <w:rPr>
+            <w:b w:val="false"/>
+            <w:bCs w:val="false"/>
+          </w:rPr>
+          <w:t xml:space="preserve">Nobody wants to </w:t>
+        </w:r>
+      </w:ins>
+      <w:ins w:id="84" w:author="Unknown Author" w:date="2019-10-19T21:05:03Z">
+        <w:r>
+          <w:rPr>
+            <w:b w:val="false"/>
+            <w:bCs w:val="false"/>
+          </w:rPr>
+          <w:t>trigger</w:t>
+        </w:r>
+      </w:ins>
+      <w:ins w:id="85" w:author="Unknown Author" w:date="2019-10-19T21:05:03Z">
+        <w:r>
+          <w:rPr>
+            <w:b w:val="false"/>
+            <w:bCs w:val="false"/>
+          </w:rPr>
+          <w:t xml:space="preserve"> nor </w:t>
+        </w:r>
+      </w:ins>
+      <w:ins w:id="86" w:author="Unknown Author" w:date="2019-10-23T22:26:46Z">
+        <w:r>
+          <w:rPr>
+            <w:b w:val="false"/>
+            <w:bCs w:val="false"/>
+          </w:rPr>
+          <w:t>get impacted by</w:t>
+        </w:r>
+      </w:ins>
+      <w:ins w:id="87" w:author="Unknown Author" w:date="2019-10-23T22:27:11Z">
+        <w:r>
+          <w:rPr>
+            <w:b w:val="false"/>
+            <w:bCs w:val="false"/>
+          </w:rPr>
+          <w:t xml:space="preserve"> an inter-party avalanche. If parties are aware of the hazard</w:t>
+        </w:r>
+      </w:ins>
+      <w:ins w:id="88" w:author="Unknown Author" w:date="2019-10-23T22:28:00Z">
+        <w:r>
+          <w:rPr>
+            <w:b w:val="false"/>
+            <w:bCs w:val="false"/>
+          </w:rPr>
+          <w:t>, they can make choices to protect themselves and others.</w:t>
         </w:r>
       </w:ins>
     </w:p>
@@ -2440,35 +2918,75 @@
           <w:b w:val="false"/>
           <w:b w:val="false"/>
           <w:bCs w:val="false"/>
-          <w:ins w:id="51" w:author="Unknown Author" w:date="2019-10-19T20:50:55Z"/>
-        </w:rPr>
-      </w:pPr>
-      <w:ins w:id="48" w:author="Unknown Author" w:date="2019-10-19T21:03:26Z">
+          <w:ins w:id="91" w:author="Unknown Author" w:date="2019-10-19T20:50:55Z"/>
+        </w:rPr>
+      </w:pPr>
+      <w:ins w:id="90" w:author="Unknown Author" w:date="2019-10-19T20:50:55Z">
         <w:r>
           <w:rPr>
             <w:b w:val="false"/>
             <w:bCs w:val="false"/>
           </w:rPr>
-          <w:tab/>
-          <w:t>Perhaps the mo</w:t>
-        </w:r>
-      </w:ins>
-      <w:ins w:id="49" w:author="Unknown Author" w:date="2019-10-19T21:04:00Z">
+        </w:r>
+      </w:ins>
+    </w:p>
+    <w:p>
+      <w:pPr>
+        <w:pStyle w:val="Normal"/>
+        <w:rPr/>
+      </w:pPr>
+      <w:ins w:id="92" w:author="Unknown Author" w:date="2019-10-19T20:50:55Z">
+        <w:r>
+          <w:rPr>
+            <w:b/>
+            <w:bCs/>
+          </w:rPr>
+          <w:t>Density reduction</w:t>
+        </w:r>
+      </w:ins>
+      <w:ins w:id="93" w:author="Unknown Author" w:date="2019-10-19T20:50:55Z">
         <w:r>
           <w:rPr>
             <w:b w:val="false"/>
             <w:bCs w:val="false"/>
           </w:rPr>
-          <w:t xml:space="preserve">st direct tactic is to raise awareness of the potential hazard. </w:t>
-        </w:r>
-      </w:ins>
-      <w:ins w:id="50" w:author="Unknown Author" w:date="2019-10-19T21:05:03Z">
+          <w:t xml:space="preserve">: </w:t>
+        </w:r>
+      </w:ins>
+      <w:ins w:id="94" w:author="Unknown Author" w:date="2019-10-19T20:50:55Z">
         <w:r>
           <w:rPr>
             <w:b w:val="false"/>
             <w:bCs w:val="false"/>
           </w:rPr>
-          <w:t xml:space="preserve">Nobody wants to initiate nor </w:t>
+          <w:t>If we spread out, we won</w:t>
+        </w:r>
+      </w:ins>
+      <w:ins w:id="95" w:author="Unknown Author" w:date="2019-10-23T22:28:56Z">
+        <w:r>
+          <w:rPr>
+            <w:b w:val="false"/>
+            <w:bCs w:val="false"/>
+          </w:rPr>
+          <w:t>’t hurt one anot</w:t>
+        </w:r>
+      </w:ins>
+      <w:ins w:id="96" w:author="Unknown Author" w:date="2019-10-23T22:29:00Z">
+        <w:r>
+          <w:rPr>
+            <w:b w:val="false"/>
+            <w:bCs w:val="false"/>
+          </w:rPr>
+          <w:t>her. There are still lonely places left to travel, even if they are harder to get to. Inter-party hazard can also be a selling point for those interested in expanding wintertime access</w:t>
+        </w:r>
+      </w:ins>
+      <w:ins w:id="97" w:author="Unknown Author" w:date="2019-10-23T22:30:01Z">
+        <w:r>
+          <w:rPr>
+            <w:b w:val="false"/>
+            <w:bCs w:val="false"/>
+          </w:rPr>
+          <w:t xml:space="preserve"> for all forms of winter recreation. Crowding can enhance risk.</w:t>
         </w:r>
       </w:ins>
     </w:p>
@@ -2479,15 +2997,168 @@
           <w:b w:val="false"/>
           <w:b w:val="false"/>
           <w:bCs w:val="false"/>
-          <w:ins w:id="53" w:author="Unknown Author" w:date="2019-10-19T20:50:55Z"/>
-        </w:rPr>
-      </w:pPr>
-      <w:ins w:id="52" w:author="Unknown Author" w:date="2019-10-19T20:50:55Z">
+          <w:ins w:id="100" w:author="Unknown Author" w:date="2019-10-19T20:50:55Z"/>
+        </w:rPr>
+      </w:pPr>
+      <w:ins w:id="99" w:author="Unknown Author" w:date="2019-10-19T20:50:55Z">
         <w:r>
           <w:rPr>
             <w:b w:val="false"/>
             <w:bCs w:val="false"/>
           </w:rPr>
+        </w:r>
+      </w:ins>
+    </w:p>
+    <w:p>
+      <w:pPr>
+        <w:pStyle w:val="Normal"/>
+        <w:rPr/>
+      </w:pPr>
+      <w:ins w:id="101" w:author="Unknown Author" w:date="2019-10-19T20:50:55Z">
+        <w:r>
+          <w:rPr>
+            <w:b/>
+            <w:bCs/>
+          </w:rPr>
+          <w:t xml:space="preserve">Travel practices:  </w:t>
+        </w:r>
+      </w:ins>
+      <w:ins w:id="102" w:author="Unknown Author" w:date="2019-10-19T20:50:55Z">
+        <w:r>
+          <w:rPr>
+            <w:b w:val="false"/>
+            <w:bCs w:val="false"/>
+          </w:rPr>
+          <w:t xml:space="preserve">We can practice </w:t>
+        </w:r>
+      </w:ins>
+      <w:ins w:id="103" w:author="Unknown Author" w:date="2019-10-23T22:30:54Z">
+        <w:r>
+          <w:rPr>
+            <w:b w:val="false"/>
+            <w:bCs w:val="false"/>
+          </w:rPr>
+          <w:t>“defensive routefinding”</w:t>
+        </w:r>
+      </w:ins>
+      <w:ins w:id="104" w:author="Unknown Author" w:date="2019-10-23T22:38:34Z">
+        <w:r>
+          <w:rPr>
+            <w:b w:val="false"/>
+            <w:bCs w:val="false"/>
+          </w:rPr>
+          <w:t xml:space="preserve"> </w:t>
+        </w:r>
+      </w:ins>
+      <w:ins w:id="105" w:author="Unknown Author" w:date="2019-10-23T22:38:34Z">
+        <w:r>
+          <w:rPr>
+            <w:rFonts w:eastAsia="Noto Serif CJK SC" w:cs="FreeSans"/>
+            <w:b w:val="false"/>
+            <w:bCs w:val="false"/>
+            <w:color w:val="auto"/>
+            <w:kern w:val="2"/>
+            <w:sz w:val="24"/>
+            <w:szCs w:val="24"/>
+            <w:lang w:val="en-US" w:eastAsia="zh-CN" w:bidi="hi-IN"/>
+          </w:rPr>
+          <w:t>–</w:t>
+        </w:r>
+      </w:ins>
+      <w:ins w:id="106" w:author="Unknown Author" w:date="2019-10-23T22:38:34Z">
+        <w:r>
+          <w:rPr>
+            <w:b w:val="false"/>
+            <w:bCs w:val="false"/>
+          </w:rPr>
+          <w:t xml:space="preserve"> </w:t>
+        </w:r>
+      </w:ins>
+      <w:ins w:id="107" w:author="Unknown Author" w:date="2019-10-23T22:38:34Z">
+        <w:r>
+          <w:rPr>
+            <w:b w:val="false"/>
+            <w:bCs w:val="false"/>
+          </w:rPr>
+          <w:t>choosing routes where we cannot be impacted from above</w:t>
+        </w:r>
+      </w:ins>
+      <w:ins w:id="108" w:author="Unknown Author" w:date="2019-10-23T22:43:13Z">
+        <w:r>
+          <w:rPr>
+            <w:b w:val="false"/>
+            <w:bCs w:val="false"/>
+          </w:rPr>
+          <w:t xml:space="preserve">, avoiding large-path terrain traps when human-triggering is likely, </w:t>
+        </w:r>
+      </w:ins>
+      <w:ins w:id="109" w:author="Unknown Author" w:date="2019-10-23T22:49:10Z">
+        <w:r>
+          <w:rPr>
+            <w:b w:val="false"/>
+            <w:bCs w:val="false"/>
+          </w:rPr>
+          <w:t>choosing truly safe spots to linger, a</w:t>
+        </w:r>
+      </w:ins>
+      <w:ins w:id="110" w:author="Unknown Author" w:date="2019-10-23T22:50:00Z">
+        <w:r>
+          <w:rPr>
+            <w:b w:val="false"/>
+            <w:bCs w:val="false"/>
+          </w:rPr>
+          <w:t xml:space="preserve">nd entering </w:t>
+        </w:r>
+      </w:ins>
+      <w:ins w:id="111" w:author="Unknown Author" w:date="2019-10-23T22:54:30Z">
+        <w:r>
+          <w:rPr>
+            <w:b w:val="false"/>
+            <w:bCs w:val="false"/>
+          </w:rPr>
+          <w:t xml:space="preserve">avalanche terrain only when we “must”. </w:t>
+        </w:r>
+      </w:ins>
+      <w:ins w:id="112" w:author="Unknown Author" w:date="2019-10-23T22:55:02Z">
+        <w:r>
+          <w:rPr>
+            <w:b w:val="false"/>
+            <w:bCs w:val="false"/>
+          </w:rPr>
+          <w:t xml:space="preserve">  In some situations, active measures may be appropriate </w:t>
+        </w:r>
+      </w:ins>
+      <w:ins w:id="113" w:author="Unknown Author" w:date="2019-10-23T22:55:02Z">
+        <w:r>
+          <w:rPr>
+            <w:rFonts w:eastAsia="Noto Serif CJK SC" w:cs="FreeSans"/>
+            <w:b w:val="false"/>
+            <w:bCs w:val="false"/>
+            <w:color w:val="auto"/>
+            <w:kern w:val="2"/>
+            <w:sz w:val="24"/>
+            <w:szCs w:val="24"/>
+            <w:lang w:val="en-US" w:eastAsia="zh-CN" w:bidi="hi-IN"/>
+          </w:rPr>
+          <w:t>–</w:t>
+        </w:r>
+      </w:ins>
+      <w:ins w:id="114" w:author="Unknown Author" w:date="2019-10-23T22:55:02Z">
+        <w:r>
+          <w:rPr>
+            <w:b w:val="false"/>
+            <w:bCs w:val="false"/>
+          </w:rPr>
+          <w:t xml:space="preserve"> attempting to make contact by </w:t>
+        </w:r>
+      </w:ins>
+      <w:ins w:id="115" w:author="Unknown Author" w:date="2019-10-23T22:56:00Z">
+        <w:r>
+          <w:rPr>
+            <w:b w:val="false"/>
+            <w:bCs w:val="false"/>
+          </w:rPr>
+          <w:t>voice with out-of-sight parties in constrained terrain.</w:t>
         </w:r>
       </w:ins>
     </w:p>
@@ -2498,16 +3169,109 @@
           <w:b w:val="false"/>
           <w:b w:val="false"/>
           <w:bCs w:val="false"/>
-          <w:ins w:id="55" w:author="Unknown Author" w:date="2019-10-19T20:50:55Z"/>
-        </w:rPr>
-      </w:pPr>
-      <w:ins w:id="54" w:author="Unknown Author" w:date="2019-10-19T20:50:55Z">
+          <w:ins w:id="118" w:author="Unknown Author" w:date="2019-10-19T20:50:55Z"/>
+        </w:rPr>
+      </w:pPr>
+      <w:ins w:id="117" w:author="Unknown Author" w:date="2019-10-19T20:50:55Z">
         <w:r>
           <w:rPr>
             <w:b w:val="false"/>
             <w:bCs w:val="false"/>
           </w:rPr>
-          <w:t>Awareness and education</w:t>
+        </w:r>
+      </w:ins>
+    </w:p>
+    <w:p>
+      <w:pPr>
+        <w:pStyle w:val="Normal"/>
+        <w:rPr/>
+      </w:pPr>
+      <w:ins w:id="119" w:author="Unknown Author" w:date="2019-10-19T20:50:55Z">
+        <w:r>
+          <w:rPr>
+            <w:b/>
+            <w:bCs/>
+          </w:rPr>
+          <w:t>Regional travel standards</w:t>
+        </w:r>
+      </w:ins>
+      <w:ins w:id="120" w:author="Unknown Author" w:date="2019-10-19T20:50:55Z">
+        <w:r>
+          <w:rPr>
+            <w:b w:val="false"/>
+            <w:bCs w:val="false"/>
+          </w:rPr>
+          <w:t xml:space="preserve">: </w:t>
+        </w:r>
+      </w:ins>
+      <w:ins w:id="121" w:author="Unknown Author" w:date="2019-10-19T20:50:55Z">
+        <w:r>
+          <w:rPr>
+            <w:b w:val="false"/>
+            <w:bCs w:val="false"/>
+          </w:rPr>
+          <w:t xml:space="preserve">When densities are high enough that nearby parties are a perpetual concern, predictable movement will become essential. </w:t>
+        </w:r>
+      </w:ins>
+      <w:ins w:id="122" w:author="Unknown Author" w:date="2019-10-19T20:50:55Z">
+        <w:r>
+          <w:rPr>
+            <w:b w:val="false"/>
+            <w:bCs w:val="false"/>
+            <w:i w:val="false"/>
+            <w:iCs w:val="false"/>
+          </w:rPr>
+          <w:t xml:space="preserve">Common run-lists may improve communication between parties. Terrain-specific traditions </w:t>
+        </w:r>
+      </w:ins>
+      <w:ins w:id="123" w:author="Unknown Author" w:date="2019-10-19T20:50:55Z">
+        <w:r>
+          <w:rPr>
+            <w:rFonts w:eastAsia="Noto Serif CJK SC" w:cs="FreeSans"/>
+            <w:b w:val="false"/>
+            <w:bCs w:val="false"/>
+            <w:i w:val="false"/>
+            <w:iCs w:val="false"/>
+            <w:color w:val="auto"/>
+            <w:kern w:val="2"/>
+            <w:sz w:val="24"/>
+            <w:szCs w:val="24"/>
+            <w:lang w:val="en-US" w:eastAsia="zh-CN" w:bidi="hi-IN"/>
+          </w:rPr>
+          <w:t>–</w:t>
+        </w:r>
+      </w:ins>
+      <w:ins w:id="124" w:author="Unknown Author" w:date="2019-10-19T20:50:55Z">
+        <w:r>
+          <w:rPr>
+            <w:b w:val="false"/>
+            <w:bCs w:val="false"/>
+            <w:i w:val="false"/>
+            <w:iCs w:val="false"/>
+          </w:rPr>
+          <w:t xml:space="preserve"> up-only and down-only routes may minimize the exposure of slow-moving ascending parties. A </w:t>
+        </w:r>
+      </w:ins>
+      <w:ins w:id="125" w:author="Unknown Author" w:date="2019-10-23T23:05:01Z">
+        <w:r>
+          <w:rPr>
+            <w:b w:val="false"/>
+            <w:bCs w:val="false"/>
+            <w:i w:val="false"/>
+            <w:iCs w:val="false"/>
+          </w:rPr>
+          <w:t xml:space="preserve">trailhead “run board”, akin to a public flight-plan register, could enable the coordination of parties </w:t>
+        </w:r>
+      </w:ins>
+      <w:ins w:id="126" w:author="Unknown Author" w:date="2019-10-23T23:06:04Z">
+        <w:r>
+          <w:rPr>
+            <w:b w:val="false"/>
+            <w:bCs w:val="false"/>
+            <w:i w:val="false"/>
+            <w:iCs w:val="false"/>
+          </w:rPr>
+          <w:t>that have never met.</w:t>
         </w:r>
       </w:ins>
     </w:p>
@@ -2518,10 +3282,10 @@
           <w:b w:val="false"/>
           <w:b w:val="false"/>
           <w:bCs w:val="false"/>
-          <w:ins w:id="57" w:author="Unknown Author" w:date="2019-10-19T20:50:55Z"/>
-        </w:rPr>
-      </w:pPr>
-      <w:ins w:id="56" w:author="Unknown Author" w:date="2019-10-19T20:50:55Z">
+          <w:ins w:id="129" w:author="Unknown Author" w:date="2019-10-19T20:50:55Z"/>
+        </w:rPr>
+      </w:pPr>
+      <w:ins w:id="128" w:author="Unknown Author" w:date="2019-10-19T20:50:55Z">
         <w:r>
           <w:rPr>
             <w:b w:val="false"/>
@@ -2537,16 +3301,16 @@
           <w:b w:val="false"/>
           <w:b w:val="false"/>
           <w:bCs w:val="false"/>
-          <w:ins w:id="59" w:author="Unknown Author" w:date="2019-10-19T20:50:55Z"/>
-        </w:rPr>
-      </w:pPr>
-      <w:ins w:id="58" w:author="Unknown Author" w:date="2019-10-19T20:50:55Z">
+          <w:ins w:id="131" w:author="Unknown Author" w:date="2019-10-19T20:50:55Z"/>
+        </w:rPr>
+      </w:pPr>
+      <w:ins w:id="130" w:author="Unknown Author" w:date="2019-10-19T20:50:55Z">
         <w:r>
           <w:rPr>
             <w:b w:val="false"/>
             <w:bCs w:val="false"/>
           </w:rPr>
-          <w:t>Density reduction</w:t>
+          <w:t>Radios</w:t>
         </w:r>
       </w:ins>
     </w:p>
@@ -2557,232 +3321,10 @@
           <w:b w:val="false"/>
           <w:b w:val="false"/>
           <w:bCs w:val="false"/>
-          <w:ins w:id="61" w:author="Unknown Author" w:date="2019-10-19T20:50:55Z"/>
-        </w:rPr>
-      </w:pPr>
-      <w:ins w:id="60" w:author="Unknown Author" w:date="2019-10-19T20:50:55Z">
-        <w:r>
-          <w:rPr>
-            <w:b w:val="false"/>
-            <w:bCs w:val="false"/>
-          </w:rPr>
-        </w:r>
-      </w:ins>
-    </w:p>
-    <w:p>
-      <w:pPr>
-        <w:pStyle w:val="Normal"/>
-        <w:rPr>
-          <w:b w:val="false"/>
-          <w:b w:val="false"/>
-          <w:bCs w:val="false"/>
-          <w:ins w:id="63" w:author="Unknown Author" w:date="2019-10-19T20:50:55Z"/>
-        </w:rPr>
-      </w:pPr>
-      <w:ins w:id="62" w:author="Unknown Author" w:date="2019-10-19T20:50:55Z">
-        <w:r>
-          <w:rPr>
-            <w:b w:val="false"/>
-            <w:bCs w:val="false"/>
-          </w:rPr>
-          <w:t>Travel practices</w:t>
-        </w:r>
-      </w:ins>
-    </w:p>
-    <w:p>
-      <w:pPr>
-        <w:pStyle w:val="Normal"/>
-        <w:rPr>
-          <w:b w:val="false"/>
-          <w:b w:val="false"/>
-          <w:bCs w:val="false"/>
-          <w:ins w:id="65" w:author="Unknown Author" w:date="2019-10-19T20:50:55Z"/>
-        </w:rPr>
-      </w:pPr>
-      <w:ins w:id="64" w:author="Unknown Author" w:date="2019-10-19T20:50:55Z">
-        <w:r>
-          <w:rPr>
-            <w:b w:val="false"/>
-            <w:bCs w:val="false"/>
-          </w:rPr>
-          <w:tab/>
-          <w:t>Defensive routefinding</w:t>
-        </w:r>
-      </w:ins>
-    </w:p>
-    <w:p>
-      <w:pPr>
-        <w:pStyle w:val="Normal"/>
-        <w:rPr>
-          <w:b w:val="false"/>
-          <w:b w:val="false"/>
-          <w:bCs w:val="false"/>
-          <w:ins w:id="67" w:author="Unknown Author" w:date="2019-10-19T20:50:55Z"/>
-        </w:rPr>
-      </w:pPr>
-      <w:ins w:id="66" w:author="Unknown Author" w:date="2019-10-19T20:50:55Z">
-        <w:r>
-          <w:rPr>
-            <w:b w:val="false"/>
-            <w:bCs w:val="false"/>
-          </w:rPr>
-          <w:tab/>
-          <w:t>Active measures</w:t>
-        </w:r>
-      </w:ins>
-    </w:p>
-    <w:p>
-      <w:pPr>
-        <w:pStyle w:val="Normal"/>
-        <w:rPr>
-          <w:b w:val="false"/>
-          <w:b w:val="false"/>
-          <w:bCs w:val="false"/>
-          <w:ins w:id="69" w:author="Unknown Author" w:date="2019-10-19T20:50:55Z"/>
-        </w:rPr>
-      </w:pPr>
-      <w:ins w:id="68" w:author="Unknown Author" w:date="2019-10-19T20:50:55Z">
-        <w:r>
-          <w:rPr>
-            <w:b w:val="false"/>
-            <w:bCs w:val="false"/>
-          </w:rPr>
-        </w:r>
-      </w:ins>
-    </w:p>
-    <w:p>
-      <w:pPr>
-        <w:pStyle w:val="Normal"/>
-        <w:rPr>
-          <w:b w:val="false"/>
-          <w:b w:val="false"/>
-          <w:bCs w:val="false"/>
-          <w:ins w:id="71" w:author="Unknown Author" w:date="2019-10-19T20:50:55Z"/>
-        </w:rPr>
-      </w:pPr>
-      <w:ins w:id="70" w:author="Unknown Author" w:date="2019-10-19T20:50:55Z">
-        <w:r>
-          <w:rPr>
-            <w:b w:val="false"/>
-            <w:bCs w:val="false"/>
-          </w:rPr>
-          <w:t>Regional travel standards</w:t>
-        </w:r>
-      </w:ins>
-    </w:p>
-    <w:p>
-      <w:pPr>
-        <w:pStyle w:val="Normal"/>
-        <w:rPr>
-          <w:b w:val="false"/>
-          <w:b w:val="false"/>
-          <w:bCs w:val="false"/>
-          <w:ins w:id="73" w:author="Unknown Author" w:date="2019-10-19T20:50:55Z"/>
-        </w:rPr>
-      </w:pPr>
-      <w:ins w:id="72" w:author="Unknown Author" w:date="2019-10-19T20:50:55Z">
-        <w:r>
-          <w:rPr>
-            <w:b w:val="false"/>
-            <w:bCs w:val="false"/>
-          </w:rPr>
-          <w:tab/>
-          <w:t>Run lists</w:t>
-        </w:r>
-      </w:ins>
-    </w:p>
-    <w:p>
-      <w:pPr>
-        <w:pStyle w:val="Normal"/>
-        <w:rPr>
-          <w:b w:val="false"/>
-          <w:b w:val="false"/>
-          <w:bCs w:val="false"/>
-          <w:ins w:id="75" w:author="Unknown Author" w:date="2019-10-19T20:50:55Z"/>
-        </w:rPr>
-      </w:pPr>
-      <w:ins w:id="74" w:author="Unknown Author" w:date="2019-10-19T20:50:55Z">
-        <w:r>
-          <w:rPr>
-            <w:b w:val="false"/>
-            <w:bCs w:val="false"/>
-          </w:rPr>
-          <w:tab/>
-          <w:t>Terrain-specific traditions</w:t>
-        </w:r>
-      </w:ins>
-    </w:p>
-    <w:p>
-      <w:pPr>
-        <w:pStyle w:val="Normal"/>
-        <w:rPr>
-          <w:b w:val="false"/>
-          <w:b w:val="false"/>
-          <w:bCs w:val="false"/>
-          <w:ins w:id="77" w:author="Unknown Author" w:date="2019-10-19T20:50:55Z"/>
-        </w:rPr>
-      </w:pPr>
-      <w:ins w:id="76" w:author="Unknown Author" w:date="2019-10-19T20:50:55Z">
-        <w:r>
-          <w:rPr>
-            <w:b w:val="false"/>
-            <w:bCs w:val="false"/>
-          </w:rPr>
-          <w:tab/>
-          <w:t>Run board</w:t>
-        </w:r>
-      </w:ins>
-    </w:p>
-    <w:p>
-      <w:pPr>
-        <w:pStyle w:val="Normal"/>
-        <w:rPr>
-          <w:b w:val="false"/>
-          <w:b w:val="false"/>
-          <w:bCs w:val="false"/>
-          <w:ins w:id="79" w:author="Unknown Author" w:date="2019-10-19T20:50:55Z"/>
-        </w:rPr>
-      </w:pPr>
-      <w:ins w:id="78" w:author="Unknown Author" w:date="2019-10-19T20:50:55Z">
-        <w:r>
-          <w:rPr>
-            <w:b w:val="false"/>
-            <w:bCs w:val="false"/>
-          </w:rPr>
-        </w:r>
-      </w:ins>
-    </w:p>
-    <w:p>
-      <w:pPr>
-        <w:pStyle w:val="Normal"/>
-        <w:rPr>
-          <w:b w:val="false"/>
-          <w:b w:val="false"/>
-          <w:bCs w:val="false"/>
-          <w:ins w:id="81" w:author="Unknown Author" w:date="2019-10-19T20:50:55Z"/>
-        </w:rPr>
-      </w:pPr>
-      <w:ins w:id="80" w:author="Unknown Author" w:date="2019-10-19T20:50:55Z">
-        <w:r>
-          <w:rPr>
-            <w:b w:val="false"/>
-            <w:bCs w:val="false"/>
-          </w:rPr>
-          <w:t>Radios</w:t>
-        </w:r>
-      </w:ins>
-    </w:p>
-    <w:p>
-      <w:pPr>
-        <w:pStyle w:val="Normal"/>
-        <w:rPr>
-          <w:b w:val="false"/>
-          <w:b w:val="false"/>
-          <w:bCs w:val="false"/>
-          <w:ins w:id="83" w:author="Unknown Author" w:date="2019-10-19T20:50:55Z"/>
-        </w:rPr>
-      </w:pPr>
-      <w:ins w:id="82" w:author="Unknown Author" w:date="2019-10-19T20:50:55Z">
+          <w:ins w:id="133" w:author="Unknown Author" w:date="2019-10-19T20:50:55Z"/>
+        </w:rPr>
+      </w:pPr>
+      <w:ins w:id="132" w:author="Unknown Author" w:date="2019-10-19T20:50:55Z">
         <w:r>
           <w:rPr>
             <w:b w:val="false"/>
@@ -2800,12 +3342,15 @@
           <w:b/>
           <w:b/>
           <w:bCs/>
-          <w:ins w:id="85" w:author="Unknown Author" w:date="2019-10-19T20:50:55Z"/>
-        </w:rPr>
-      </w:pPr>
-      <w:ins w:id="84" w:author="Unknown Author" w:date="2019-10-19T20:50:55Z">
-        <w:r>
-          <w:rPr/>
+          <w:ins w:id="135" w:author="Unknown Author" w:date="2019-10-19T20:50:55Z"/>
+        </w:rPr>
+      </w:pPr>
+      <w:ins w:id="134" w:author="Unknown Author" w:date="2019-10-19T20:50:55Z">
+        <w:r>
+          <w:rPr>
+            <w:b/>
+            <w:bCs/>
+          </w:rPr>
         </w:r>
       </w:ins>
     </w:p>
@@ -2819,7 +3364,10 @@
         </w:rPr>
       </w:pPr>
       <w:r>
-        <w:rPr/>
+        <w:rPr>
+          <w:b/>
+          <w:bCs/>
+        </w:rPr>
       </w:r>
     </w:p>
     <w:p>
@@ -2855,9 +3403,29 @@
       </w:pPr>
       <w:r>
         <w:rPr/>
-        <w:t xml:space="preserve">If this subject has caught your interest, please check out the full paper. You can find it on the arXiv at XXXRC or at </w:t>
+        <w:t xml:space="preserve">If this subject has caught your interest, please check out the full paper. You can find it on the arXiv at </w:t>
       </w:r>
       <w:hyperlink r:id="rId2">
+        <w:ins w:id="136" w:author="Unknown Author" w:date="2019-10-24T09:48:03Z">
+          <w:r>
+            <w:rPr>
+              <w:rStyle w:val="InternetLink"/>
+            </w:rPr>
+            <w:t>https://arxiv.org/abs/1910.10668</w:t>
+          </w:r>
+        </w:ins>
+      </w:hyperlink>
+      <w:del w:id="137" w:author="Unknown Author" w:date="2019-10-24T09:48:03Z">
+        <w:r>
+          <w:rPr/>
+          <w:delText>XXXRC</w:delText>
+        </w:r>
+      </w:del>
+      <w:r>
+        <w:rPr/>
+        <w:t xml:space="preserve"> or at </w:t>
+      </w:r>
+      <w:hyperlink r:id="rId3">
         <w:r>
           <w:rPr>
             <w:rStyle w:val="InternetLink"/>
@@ -2921,13 +3489,13 @@
         <w:rPr/>
         <w:t xml:space="preserve">Thank you to Susan Ashlock for her support for and tolerance of this project; Peg Achterman for </w:t>
       </w:r>
-      <w:ins w:id="86" w:author="Unknown Author" w:date="2019-10-19T20:57:55Z">
+      <w:ins w:id="138" w:author="Unknown Author" w:date="2019-10-19T20:57:55Z">
         <w:r>
           <w:rPr/>
           <w:t>a key conversation</w:t>
         </w:r>
       </w:ins>
-      <w:del w:id="87" w:author="Unknown Author" w:date="2019-10-19T20:57:55Z">
+      <w:del w:id="139" w:author="Unknown Author" w:date="2019-10-19T20:57:55Z">
         <w:r>
           <w:rPr/>
           <w:delText>bringing this work back to life</w:delText>
@@ -2937,19 +3505,19 @@
         <w:rPr/>
         <w:t xml:space="preserve">; Bruce Jamieson for suggesting the Lizard Range and Empress Lake incidents; Doug Krause for directing attention to inter-party avalanche problem-type; Jason Alferness, Dallas Glass, B.J., D.K., and Mark Vesely for </w:t>
       </w:r>
-      <w:ins w:id="88" w:author="Unknown Author" w:date="2019-10-19T20:58:47Z">
+      <w:ins w:id="140" w:author="Unknown Author" w:date="2019-10-19T20:58:47Z">
         <w:r>
           <w:rPr/>
           <w:t>key</w:t>
         </w:r>
       </w:ins>
-      <w:ins w:id="89" w:author="Unknown Author" w:date="2019-10-19T20:59:03Z">
+      <w:ins w:id="141" w:author="Unknown Author" w:date="2019-10-19T20:59:03Z">
         <w:r>
           <w:rPr/>
           <w:t xml:space="preserve"> </w:t>
         </w:r>
       </w:ins>
-      <w:del w:id="90" w:author="Unknown Author" w:date="2019-10-19T20:58:47Z">
+      <w:del w:id="142" w:author="Unknown Author" w:date="2019-10-19T20:58:47Z">
         <w:r>
           <w:rPr/>
           <w:delText xml:space="preserve">assistance with </w:delText>
@@ -2959,19 +3527,19 @@
         <w:rPr/>
         <w:t xml:space="preserve">references; Lynne Wolfe for placing this work where it can be seen; and finally, the avalanche/search-and-rescue organizations who have not only saved or recovered so many, but also </w:t>
       </w:r>
-      <w:del w:id="91" w:author="Unknown Author" w:date="2019-10-19T20:59:40Z">
+      <w:del w:id="143" w:author="Unknown Author" w:date="2019-10-19T20:59:40Z">
         <w:r>
           <w:rPr/>
           <w:delText>generated</w:delText>
         </w:r>
       </w:del>
-      <w:ins w:id="92" w:author="Unknown Author" w:date="2019-10-19T20:59:40Z">
+      <w:ins w:id="144" w:author="Unknown Author" w:date="2019-10-19T20:59:40Z">
         <w:r>
           <w:rPr/>
           <w:t>recorded</w:t>
         </w:r>
       </w:ins>
-      <w:del w:id="93" w:author="Unknown Author" w:date="2019-10-19T20:59:42Z">
+      <w:del w:id="145" w:author="Unknown Author" w:date="2019-10-19T20:59:42Z">
         <w:r>
           <w:rPr/>
           <w:delText xml:space="preserve"> </w:delText>
@@ -3051,10 +3619,10 @@
       <w:pPr>
         <w:pStyle w:val="Normal"/>
         <w:rPr>
-          <w:del w:id="95" w:author="Unknown Author" w:date="2019-10-19T20:48:14Z"/>
-        </w:rPr>
-      </w:pPr>
-      <w:del w:id="94" w:author="Unknown Author" w:date="2019-10-19T20:48:14Z">
+          <w:del w:id="147" w:author="Unknown Author" w:date="2019-10-19T20:48:14Z"/>
+        </w:rPr>
+      </w:pPr>
+      <w:del w:id="146" w:author="Unknown Author" w:date="2019-10-19T20:48:14Z">
         <w:r>
           <w:rPr/>
         </w:r>
@@ -3064,10 +3632,10 @@
       <w:pPr>
         <w:pStyle w:val="Normal"/>
         <w:rPr>
-          <w:del w:id="97" w:author="Unknown Author" w:date="2019-10-19T20:48:14Z"/>
-        </w:rPr>
-      </w:pPr>
-      <w:del w:id="96" w:author="Unknown Author" w:date="2019-10-19T20:48:14Z">
+          <w:del w:id="149" w:author="Unknown Author" w:date="2019-10-19T20:48:14Z"/>
+        </w:rPr>
+      </w:pPr>
+      <w:del w:id="148" w:author="Unknown Author" w:date="2019-10-19T20:48:14Z">
         <w:r>
           <w:rPr/>
           <w:delText>///</w:delText>
@@ -3079,7 +3647,7 @@
         <w:pStyle w:val="Normal"/>
         <w:rPr/>
       </w:pPr>
-      <w:del w:id="98" w:author="Unknown Author" w:date="2019-10-19T20:48:14Z">
+      <w:del w:id="150" w:author="Unknown Author" w:date="2019-10-19T20:48:14Z">
         <w:r>
           <w:rPr/>
           <w:delText>What do I want from the reader? I want them to read my paper. I want them to think about other people.  I want them to know that the risk grows with avalanche size, and that the risk is quadratic in the party-density.</w:delText>
@@ -3093,7 +3661,7 @@
       <w:pgNumType w:fmt="decimal"/>
       <w:formProt w:val="false"/>
       <w:textDirection w:val="lrTb"/>
-      <w:docGrid w:type="default" w:linePitch="312" w:charSpace="4294960946"/>
+      <w:docGrid w:type="default" w:linePitch="312" w:charSpace="0"/>
     </w:sectPr>
   </w:body>
 </w:document>
@@ -3134,7 +3702,6 @@
       <w:rPr>
         <w:rFonts w:ascii="Liberation Serif" w:hAnsi="Liberation Serif" w:eastAsia="Noto Serif CJK SC" w:cs="FreeSans"/>
         <w:kern w:val="2"/>
-        <w:sz w:val="24"/>
         <w:szCs w:val="24"/>
         <w:lang w:val="en-US" w:eastAsia="zh-CN" w:bidi="hi-IN"/>
       </w:rPr>

</xml_diff>